<commit_message>
added game description to report
</commit_message>
<xml_diff>
--- a/Rhylei-Tremlett-DAT602-Assessment-1.docx
+++ b/Rhylei-Tremlett-DAT602-Assessment-1.docx
@@ -2237,6 +2237,206 @@
       <w:bookmarkStart w:id="0" w:name="_Toc131094635"/>
       <w:r>
         <w:lastRenderedPageBreak/>
+        <w:t>RE:Battlespire</w:t>
+      </w:r>
+    </w:p>
+    <w:p>
+      <w:pPr>
+        <w:pStyle w:val="Heading2"/>
+      </w:pPr>
+      <w:r>
+        <w:t>Summary</w:t>
+      </w:r>
+    </w:p>
+    <w:p>
+      <w:r>
+        <w:t>In RE:Battlespire, players are locked inside an “inescapable dungeon” called the Battlespire; the Battlespire has multiple exits; however, it is not so easy to escape!</w:t>
+      </w:r>
+    </w:p>
+    <w:p>
+      <w:r>
+        <w:t>The Battlespire is full of monsters and chests that players may come across to aid or hinder their escape.</w:t>
+      </w:r>
+    </w:p>
+    <w:p>
+      <w:pPr>
+        <w:pStyle w:val="Heading2"/>
+      </w:pPr>
+      <w:r>
+        <w:t>Core Gameplay</w:t>
+      </w:r>
+    </w:p>
+    <w:p>
+      <w:pPr>
+        <w:pStyle w:val="Heading3"/>
+      </w:pPr>
+      <w:r>
+        <w:t>Setting</w:t>
+      </w:r>
+    </w:p>
+    <w:p>
+      <w:r>
+        <w:t>Players begin the game after being thrown into the centre of the Battlespire; they have absolutely nothing to their name except the tattered rags they wear. Players must begin exploring the Battlespire in search of armour, weapons, amulets, and shields to strengthen themselves. Players will encounter monsters scattered throughout the Battlespire; these monsters grow stronger further from the centre. Monsters can drop items that are stronger than the ones you would find lying around in a dungeon; this incentivises players to hunt monsters for stronger equipment.</w:t>
+      </w:r>
+    </w:p>
+    <w:p>
+      <w:pPr>
+        <w:pStyle w:val="Heading3"/>
+      </w:pPr>
+      <w:r>
+        <w:t>Objective</w:t>
+      </w:r>
+    </w:p>
+    <w:p>
+      <w:r>
+        <w:t>Players are to attempt to venture as far as possible outwards from the centre in search of an exit. Leaderboard rankings are based on how far the exit used is from the centre.</w:t>
+      </w:r>
+    </w:p>
+    <w:p>
+      <w:r>
+        <w:t>The objective of RE:Battlespire is to escape the dungeon using an exit as far away from the centre as possible to increase your chances of starting a new life and not being thrown back into the dungeon.</w:t>
+      </w:r>
+    </w:p>
+    <w:p>
+      <w:r>
+        <w:t>Players are ranked based on far from the centre they were able to escape the Battlespire. Rankings are tied to the player’s accounts, and players can attempt to escape multiple times to improve their scores.</w:t>
+      </w:r>
+    </w:p>
+    <w:p>
+      <w:pPr>
+        <w:pStyle w:val="Heading3"/>
+      </w:pPr>
+      <w:r>
+        <w:t>Combat</w:t>
+      </w:r>
+    </w:p>
+    <w:p>
+      <w:r>
+        <w:t>Players can attack any monster or player by being on a neighbouring tile and clicking their target. Players will have an attack speed stat which determines how many effective attacks they can make per second; any other clicks will not register an attack.</w:t>
+      </w:r>
+    </w:p>
+    <w:p>
+      <w:pPr>
+        <w:pStyle w:val="Heading3"/>
+      </w:pPr>
+      <w:r>
+        <w:t>Equipment</w:t>
+      </w:r>
+    </w:p>
+    <w:p>
+      <w:r>
+        <w:t xml:space="preserve">Weapons and armour are core to the game’s progression. Due to the game’s difficulty scaling, players </w:t>
+      </w:r>
+      <w:r>
+        <w:t>must regularly replace their armour and weapons</w:t>
+      </w:r>
+      <w:r>
+        <w:t xml:space="preserve">. Items can be found throughout the map inside </w:t>
+      </w:r>
+      <w:r>
+        <w:t>chests; monsters will spawn a chest that contains twice as many items as a regular chest when they die</w:t>
+      </w:r>
+      <w:r>
+        <w:t xml:space="preserve">. Items </w:t>
+      </w:r>
+      <w:r>
+        <w:t xml:space="preserve">dropped by monsters tend to be more </w:t>
+      </w:r>
+      <w:r>
+        <w:t>potent</w:t>
+      </w:r>
+      <w:r>
+        <w:t xml:space="preserve"> than those found in chests; </w:t>
+      </w:r>
+      <w:r>
+        <w:t>this rewards players for engaging in combat.</w:t>
+      </w:r>
+    </w:p>
+    <w:p>
+      <w:pPr>
+        <w:pStyle w:val="Heading2"/>
+      </w:pPr>
+      <w:r>
+        <w:lastRenderedPageBreak/>
+        <w:t>Features</w:t>
+      </w:r>
+    </w:p>
+    <w:p>
+      <w:pPr>
+        <w:pStyle w:val="Heading3"/>
+      </w:pPr>
+      <w:r>
+        <w:t>Difficulty Scaling</w:t>
+      </w:r>
+    </w:p>
+    <w:p>
+      <w:r>
+        <w:t xml:space="preserve">RE: Battlespire has a non-linear difficulty modifier based on the distance travelled from the centre; this makes it progressively harder to progress as the player gets further. Monsters </w:t>
+      </w:r>
+      <w:r>
+        <w:t>and the equipment the player may find will become stronger</w:t>
+      </w:r>
+      <w:r>
+        <w:t>.</w:t>
+      </w:r>
+    </w:p>
+    <w:p>
+      <w:pPr>
+        <w:pStyle w:val="Heading3"/>
+      </w:pPr>
+      <w:r>
+        <w:t>Map Generation</w:t>
+      </w:r>
+    </w:p>
+    <w:p>
+      <w:r>
+        <w:t>The Battlespire is multi-levelled, and no level is the same; the game uses a simple form of map generation to create infinitely expanding maps. Maps are generated outside the player’s vision and are generated ad hoc; if only one player is online and travels in one direction, only the areas around them will be generated.</w:t>
+      </w:r>
+    </w:p>
+    <w:p>
+      <w:pPr>
+        <w:pStyle w:val="Heading3"/>
+      </w:pPr>
+      <w:r>
+        <w:t>Player vs Player</w:t>
+      </w:r>
+    </w:p>
+    <w:p>
+      <w:r>
+        <w:t xml:space="preserve">The game </w:t>
+      </w:r>
+      <w:r>
+        <w:t xml:space="preserve">allows full-loot player </w:t>
+      </w:r>
+      <w:r>
+        <w:t>versus-player</w:t>
+      </w:r>
+      <w:r>
+        <w:t xml:space="preserve"> combat; however, it is unlikely that it will ever be an even fight, as one player is likely to be substantially stronger</w:t>
+      </w:r>
+      <w:r>
+        <w:t>. Although PvP is allowed, it is unlikely to occur away from the home tile as players will tend to spread out. PvP may be removed at a future date if it risks high-level players slaying other new players near the home tile, which doesn’t invite a pleasant experience for new players.</w:t>
+      </w:r>
+    </w:p>
+    <w:p>
+      <w:pPr>
+        <w:rPr>
+          <w:rFonts w:asciiTheme="majorHAnsi" w:eastAsiaTheme="majorEastAsia" w:hAnsiTheme="majorHAnsi" w:cstheme="majorBidi"/>
+          <w:color w:val="2F5496" w:themeColor="accent1" w:themeShade="BF"/>
+          <w:sz w:val="40"/>
+          <w:szCs w:val="32"/>
+        </w:rPr>
+      </w:pPr>
+      <w:r>
+        <w:br w:type="page"/>
+      </w:r>
+    </w:p>
+    <w:p>
+      <w:pPr>
+        <w:pStyle w:val="Heading1"/>
+      </w:pPr>
+      <w:r>
+        <w:lastRenderedPageBreak/>
         <w:t>Interface Designs</w:t>
       </w:r>
       <w:bookmarkEnd w:id="0"/>
@@ -3904,10 +4104,10 @@
             <v:path o:extrusionok="f" gradientshapeok="t" o:connecttype="rect"/>
             <o:lock v:ext="edit" aspectratio="t"/>
           </v:shapetype>
-          <v:shape id="_x0000_i1030" type="#_x0000_t75" style="width:76.6pt;height:49.55pt" o:ole="">
+          <v:shape id="_x0000_i1025" type="#_x0000_t75" style="width:76.6pt;height:49.55pt" o:ole="">
             <v:imagedata r:id="rId22" o:title=""/>
           </v:shape>
-          <o:OLEObject Type="Embed" ProgID="Excel.Sheet.12" ShapeID="_x0000_i1030" DrawAspect="Icon" ObjectID="_1741715515" r:id="rId23"/>
+          <o:OLEObject Type="Embed" ProgID="Excel.Sheet.12" ShapeID="_x0000_i1025" DrawAspect="Icon" ObjectID="_1741716479" r:id="rId23"/>
         </w:object>
       </w:r>
     </w:p>
@@ -4199,19 +4399,7 @@
     </w:p>
     <w:p>
       <w:r>
-        <w:t xml:space="preserve">Creates a chest entity </w:t>
-      </w:r>
-      <w:r>
-        <w:t>where a monster has died</w:t>
-      </w:r>
-      <w:r>
-        <w:t xml:space="preserve">, calls create item </w:t>
-      </w:r>
-      <w:r>
-        <w:t>4-5</w:t>
-      </w:r>
-      <w:r>
-        <w:t xml:space="preserve"> times.</w:t>
+        <w:t>Creates a chest entity where a monster has died, calls create item 4-5 times.</w:t>
       </w:r>
     </w:p>
     <w:p/>
@@ -4220,6 +4408,7 @@
         <w:pStyle w:val="Heading3"/>
       </w:pPr>
       <w:r>
+        <w:lastRenderedPageBreak/>
         <w:t>UpdateEntityInventory</w:t>
       </w:r>
     </w:p>
@@ -4257,7 +4446,6 @@
         <w:pStyle w:val="Heading2"/>
       </w:pPr>
       <w:r>
-        <w:lastRenderedPageBreak/>
         <w:t>Functions</w:t>
       </w:r>
     </w:p>
@@ -4321,16 +4509,7 @@
         <w:t>a</w:t>
       </w:r>
       <w:r>
-        <w:t xml:space="preserve"> </w:t>
-      </w:r>
-      <w:r>
-        <w:t>tile</w:t>
-      </w:r>
-      <w:r>
-        <w:t xml:space="preserve"> id and returns the chest that </w:t>
-      </w:r>
-      <w:r>
-        <w:t>occupies that tile.</w:t>
+        <w:t xml:space="preserve"> tile id and returns the chest that occupies that tile.</w:t>
       </w:r>
     </w:p>
     <w:p>
@@ -4421,7 +4600,7 @@
       <w:headerReference w:type="first" r:id="rId25"/>
       <w:footerReference w:type="first" r:id="rId26"/>
       <w:pgSz w:w="11906" w:h="16838"/>
-      <w:pgMar w:top="567" w:right="567" w:bottom="567" w:left="567" w:header="709" w:footer="709" w:gutter="0"/>
+      <w:pgMar w:top="1440" w:right="1440" w:bottom="1440" w:left="1440" w:header="709" w:footer="709" w:gutter="0"/>
       <w:pgNumType w:start="1"/>
       <w:cols w:space="708"/>
       <w:titlePg/>
@@ -7422,6 +7601,7 @@
     <w:rsid w:val="00CB43D7"/>
     <w:rsid w:val="00CD4CB6"/>
     <w:rsid w:val="00D17844"/>
+    <w:rsid w:val="00DA5885"/>
     <w:rsid w:val="00DB5150"/>
     <w:rsid w:val="00E46FDC"/>
     <w:rsid w:val="00E53A39"/>
@@ -8481,9 +8661,7 @@
 </file>
 
 <file path=customXml/item3.xml><?xml version="1.0" encoding="utf-8"?>
-<p:properties xmlns:p="http://schemas.microsoft.com/office/2006/metadata/properties" xmlns:xsi="http://www.w3.org/2001/XMLSchema-instance" xmlns:pc="http://schemas.microsoft.com/office/infopath/2007/PartnerControls">
-  <documentManagement/>
-</p:properties>
+<b:Sources xmlns:b="http://schemas.openxmlformats.org/officeDocument/2006/bibliography" xmlns="http://schemas.openxmlformats.org/officeDocument/2006/bibliography" SelectedStyle="\APASixthEditionOfficeOnline.xsl" StyleName="APA" Version="6"/>
 </file>
 
 <file path=customXml/item4.xml><?xml version="1.0" encoding="utf-8"?>
@@ -8496,7 +8674,9 @@
 </file>
 
 <file path=customXml/item5.xml><?xml version="1.0" encoding="utf-8"?>
-<b:Sources xmlns:b="http://schemas.openxmlformats.org/officeDocument/2006/bibliography" xmlns="http://schemas.openxmlformats.org/officeDocument/2006/bibliography" SelectedStyle="\APASixthEditionOfficeOnline.xsl" StyleName="APA" Version="6"/>
+<p:properties xmlns:p="http://schemas.microsoft.com/office/2006/metadata/properties" xmlns:xsi="http://www.w3.org/2001/XMLSchema-instance" xmlns:pc="http://schemas.microsoft.com/office/infopath/2007/PartnerControls">
+  <documentManagement/>
+</p:properties>
 </file>
 
 <file path=customXml/itemProps1.xml><?xml version="1.0" encoding="utf-8"?>
@@ -8527,10 +8707,9 @@
 </file>
 
 <file path=customXml/itemProps3.xml><?xml version="1.0" encoding="utf-8"?>
-<ds:datastoreItem xmlns:ds="http://schemas.openxmlformats.org/officeDocument/2006/customXml" ds:itemID="{EA6000A9-7A7F-422C-AD43-FB2E77049A76}">
+<ds:datastoreItem xmlns:ds="http://schemas.openxmlformats.org/officeDocument/2006/customXml" ds:itemID="{5943E6E6-F13E-4FD6-BBDA-C65B3C347DC0}">
   <ds:schemaRefs>
-    <ds:schemaRef ds:uri="http://schemas.microsoft.com/office/2006/metadata/properties"/>
-    <ds:schemaRef ds:uri="http://schemas.microsoft.com/office/infopath/2007/PartnerControls"/>
+    <ds:schemaRef ds:uri="http://schemas.openxmlformats.org/officeDocument/2006/bibliography"/>
   </ds:schemaRefs>
 </ds:datastoreItem>
 </file>
@@ -8544,9 +8723,10 @@
 </file>
 
 <file path=customXml/itemProps5.xml><?xml version="1.0" encoding="utf-8"?>
-<ds:datastoreItem xmlns:ds="http://schemas.openxmlformats.org/officeDocument/2006/customXml" ds:itemID="{5943E6E6-F13E-4FD6-BBDA-C65B3C347DC0}">
+<ds:datastoreItem xmlns:ds="http://schemas.openxmlformats.org/officeDocument/2006/customXml" ds:itemID="{EA6000A9-7A7F-422C-AD43-FB2E77049A76}">
   <ds:schemaRefs>
-    <ds:schemaRef ds:uri="http://schemas.openxmlformats.org/officeDocument/2006/bibliography"/>
+    <ds:schemaRef ds:uri="http://schemas.microsoft.com/office/2006/metadata/properties"/>
+    <ds:schemaRef ds:uri="http://schemas.microsoft.com/office/infopath/2007/PartnerControls"/>
   </ds:schemaRefs>
 </ds:datastoreItem>
 </file>
</xml_diff>

<commit_message>
Working on loading tiles into a board
</commit_message>
<xml_diff>
--- a/Rhylei-Tremlett-DAT602-Assessment-1.docx
+++ b/Rhylei-Tremlett-DAT602-Assessment-1.docx
@@ -68,6 +68,7 @@
           <w:docPartUnique/>
         </w:docPartObj>
       </w:sdtPr>
+      <w:sdtEndPr/>
       <w:sdtContent>
         <w:p/>
         <w:tbl>
@@ -119,6 +120,7 @@
                     <w:dataBinding w:prefixMappings="xmlns:ns0='http://schemas.openxmlformats.org/package/2006/metadata/core-properties' xmlns:ns1='http://purl.org/dc/elements/1.1/'" w:xpath="/ns0:coreProperties[1]/ns1:subject[1]" w:storeItemID="{6C3C8BC8-F283-45AE-878A-BAB7291924A1}"/>
                     <w:text/>
                   </w:sdtPr>
+                  <w:sdtEndPr/>
                   <w:sdtContent>
                     <w:r>
                       <w:rPr>
@@ -167,6 +169,7 @@
                   <w:dataBinding w:prefixMappings="xmlns:ns0='http://schemas.openxmlformats.org/package/2006/metadata/core-properties' xmlns:ns1='http://purl.org/dc/elements/1.1/'" w:xpath="/ns0:coreProperties[1]/ns1:title[1]" w:storeItemID="{6C3C8BC8-F283-45AE-878A-BAB7291924A1}"/>
                   <w:text/>
                 </w:sdtPr>
+                <w:sdtEndPr/>
                 <w:sdtContent>
                   <w:p>
                     <w:pPr>
@@ -223,6 +226,7 @@
                   <w:dataBinding w:prefixMappings="xmlns:ns0='http://purl.org/dc/elements/1.1/' xmlns:ns1='http://schemas.openxmlformats.org/package/2006/metadata/core-properties' " w:xpath="/ns1:coreProperties[1]/ns0:creator[1]" w:storeItemID="{6C3C8BC8-F283-45AE-878A-BAB7291924A1}"/>
                   <w:text/>
                 </w:sdtPr>
+                <w:sdtEndPr/>
                 <w:sdtContent>
                   <w:p>
                     <w:pPr>
@@ -259,6 +263,7 @@
                   <w:dataBinding w:prefixMappings="xmlns:ns0='http://purl.org/dc/elements/1.1/' xmlns:ns1='http://schemas.openxmlformats.org/package/2006/metadata/core-properties' " w:xpath="/ns1:coreProperties[1]/ns1:keywords[1]" w:storeItemID="{6C3C8BC8-F283-45AE-878A-BAB7291924A1}"/>
                   <w:text/>
                 </w:sdtPr>
+                <w:sdtEndPr/>
                 <w:sdtContent>
                   <w:p>
                     <w:pPr>
@@ -316,6 +321,7 @@
                   <w:dataBinding w:prefixMappings="xmlns:ns0='http://schemas.openxmlformats.org/package/2006/metadata/core-properties' xmlns:ns1='http://purl.org/dc/elements/1.1/'" w:xpath="/ns0:coreProperties[1]/ns1:creator[1]" w:storeItemID="{6C3C8BC8-F283-45AE-878A-BAB7291924A1}"/>
                   <w:text/>
                 </w:sdtPr>
+                <w:sdtEndPr/>
                 <w:sdtContent>
                   <w:p>
                     <w:pPr>
@@ -358,6 +364,7 @@
                     <w:calendar w:val="gregorian"/>
                   </w:date>
                 </w:sdtPr>
+                <w:sdtEndPr/>
                 <w:sdtContent>
                   <w:p>
                     <w:pPr>
@@ -2235,10 +2242,12 @@
         <w:pStyle w:val="Heading1"/>
       </w:pPr>
       <w:bookmarkStart w:id="0" w:name="_Toc131094635"/>
+      <w:proofErr w:type="gramStart"/>
       <w:r>
         <w:lastRenderedPageBreak/>
         <w:t>RE:Battlespire</w:t>
       </w:r>
+      <w:proofErr w:type="gramEnd"/>
     </w:p>
     <w:p>
       <w:pPr>
@@ -2250,7 +2259,15 @@
     </w:p>
     <w:p>
       <w:r>
-        <w:t>In RE:Battlespire, players are locked inside an “inescapable dungeon” called the Battlespire; the Battlespire has multiple exits; however, it is not so easy to escape!</w:t>
+        <w:t xml:space="preserve">In </w:t>
+      </w:r>
+      <w:proofErr w:type="gramStart"/>
+      <w:r>
+        <w:t>RE:Battlespire</w:t>
+      </w:r>
+      <w:proofErr w:type="gramEnd"/>
+      <w:r>
+        <w:t>, players are locked inside an “inescapable dungeon” called the Battlespire; the Battlespire has multiple exits; however, it is not so easy to escape!</w:t>
       </w:r>
     </w:p>
     <w:p>
@@ -2294,7 +2311,15 @@
     </w:p>
     <w:p>
       <w:r>
-        <w:t>The objective of RE:Battlespire is to escape the dungeon using an exit as far away from the centre as possible to increase your chances of starting a new life and not being thrown back into the dungeon.</w:t>
+        <w:t xml:space="preserve">The objective of </w:t>
+      </w:r>
+      <w:proofErr w:type="gramStart"/>
+      <w:r>
+        <w:t>RE:Battlespire</w:t>
+      </w:r>
+      <w:proofErr w:type="gramEnd"/>
+      <w:r>
+        <w:t xml:space="preserve"> is to escape the dungeon using an exit as far away from the centre as possible to increase your chances of starting a new life and not being thrown back into the dungeon.</w:t>
       </w:r>
     </w:p>
     <w:p>
@@ -2613,8 +2638,13 @@
         <w:t xml:space="preserve"> register an account</w:t>
       </w:r>
       <w:r>
-        <w:t xml:space="preserve"> in RE:Battlespire</w:t>
-      </w:r>
+        <w:t xml:space="preserve"> in </w:t>
+      </w:r>
+      <w:proofErr w:type="gramStart"/>
+      <w:r>
+        <w:t>RE:Battlespire</w:t>
+      </w:r>
+      <w:proofErr w:type="gramEnd"/>
       <w:r>
         <w:t xml:space="preserve"> and</w:t>
       </w:r>
@@ -2672,9 +2702,11 @@
       <w:r>
         <w:t xml:space="preserve">When opening </w:t>
       </w:r>
+      <w:proofErr w:type="gramStart"/>
       <w:r>
         <w:t>RE:Battlespire</w:t>
       </w:r>
+      <w:proofErr w:type="gramEnd"/>
       <w:r>
         <w:t>, players are directed to the login page, where they can either log in or switch to the registration page.</w:t>
       </w:r>
@@ -2771,7 +2803,23 @@
         </w:numPr>
       </w:pPr>
       <w:r>
-        <w:t>As a player, I want to be able to configure in-game settings such as; volume, resolution, fullscreen, etc.</w:t>
+        <w:t xml:space="preserve">As a player, I want to be able to configure in-game settings such </w:t>
+      </w:r>
+      <w:proofErr w:type="gramStart"/>
+      <w:r>
+        <w:t>as;</w:t>
+      </w:r>
+      <w:proofErr w:type="gramEnd"/>
+      <w:r>
+        <w:t xml:space="preserve"> volume, resolution, </w:t>
+      </w:r>
+      <w:proofErr w:type="spellStart"/>
+      <w:r>
+        <w:t>fullscreen</w:t>
+      </w:r>
+      <w:proofErr w:type="spellEnd"/>
+      <w:r>
+        <w:t>, etc.</w:t>
       </w:r>
     </w:p>
     <w:p>
@@ -2838,7 +2886,23 @@
         <w:t xml:space="preserve"> game settings</w:t>
       </w:r>
       <w:r>
-        <w:t xml:space="preserve"> such as; volume, screen resolution, toggle fullscreen, and more.</w:t>
+        <w:t xml:space="preserve"> such </w:t>
+      </w:r>
+      <w:proofErr w:type="gramStart"/>
+      <w:r>
+        <w:t>as;</w:t>
+      </w:r>
+      <w:proofErr w:type="gramEnd"/>
+      <w:r>
+        <w:t xml:space="preserve"> volume, screen resolution, toggle </w:t>
+      </w:r>
+      <w:proofErr w:type="spellStart"/>
+      <w:r>
+        <w:t>fullscreen</w:t>
+      </w:r>
+      <w:proofErr w:type="spellEnd"/>
+      <w:r>
+        <w:t>, and more.</w:t>
       </w:r>
     </w:p>
     <w:p>
@@ -2984,7 +3048,15 @@
         </w:numPr>
       </w:pPr>
       <w:r>
-        <w:t>As an admin, I want to be able to generate a new map while keeping the leaderboard scores.</w:t>
+        <w:t xml:space="preserve">As an admin, I want to be able to generate a new map while keeping the </w:t>
+      </w:r>
+      <w:proofErr w:type="spellStart"/>
+      <w:r>
+        <w:t>leaderboard</w:t>
+      </w:r>
+      <w:proofErr w:type="spellEnd"/>
+      <w:r>
+        <w:t xml:space="preserve"> scores.</w:t>
       </w:r>
     </w:p>
     <w:p>
@@ -2996,7 +3068,15 @@
         </w:numPr>
       </w:pPr>
       <w:r>
-        <w:t xml:space="preserve">As an admin, I need to be able to update player information in ways such as; </w:t>
+        <w:t xml:space="preserve">As an admin, I need to be able to update player information in ways such </w:t>
+      </w:r>
+      <w:proofErr w:type="gramStart"/>
+      <w:r>
+        <w:t>as;</w:t>
+      </w:r>
+      <w:proofErr w:type="gramEnd"/>
+      <w:r>
+        <w:t xml:space="preserve"> </w:t>
       </w:r>
       <w:r>
         <w:t>moving</w:t>
@@ -3081,7 +3161,23 @@
         <w:t>resetting</w:t>
       </w:r>
       <w:r>
-        <w:t xml:space="preserve"> the leaderboard. (disconnect </w:t>
+        <w:t xml:space="preserve"> the </w:t>
+      </w:r>
+      <w:proofErr w:type="spellStart"/>
+      <w:r>
+        <w:t>leaderboard</w:t>
+      </w:r>
+      <w:proofErr w:type="spellEnd"/>
+      <w:r>
+        <w:t>. (</w:t>
+      </w:r>
+      <w:proofErr w:type="gramStart"/>
+      <w:r>
+        <w:t>disconnect</w:t>
+      </w:r>
+      <w:proofErr w:type="gramEnd"/>
+      <w:r>
+        <w:t xml:space="preserve"> </w:t>
       </w:r>
       <w:r>
         <w:t>player</w:t>
@@ -3320,7 +3416,15 @@
         <w:t>always want</w:t>
       </w:r>
       <w:r>
-        <w:t xml:space="preserve"> to see a live leaderboard of the top players</w:t>
+        <w:t xml:space="preserve"> to see a live </w:t>
+      </w:r>
+      <w:proofErr w:type="spellStart"/>
+      <w:r>
+        <w:t>leaderboard</w:t>
+      </w:r>
+      <w:proofErr w:type="spellEnd"/>
+      <w:r>
+        <w:t xml:space="preserve"> of the top players</w:t>
       </w:r>
       <w:r>
         <w:t>.</w:t>
@@ -3368,14 +3472,27 @@
           <w:numId w:val="8"/>
         </w:numPr>
       </w:pPr>
-      <w:r>
-        <w:t xml:space="preserve">RE:Battlespire has various monsters that wander around the map offering </w:t>
+      <w:proofErr w:type="gramStart"/>
+      <w:r>
+        <w:t>RE:Battlespire</w:t>
+      </w:r>
+      <w:proofErr w:type="gramEnd"/>
+      <w:r>
+        <w:t xml:space="preserve"> has various monsters that wander around the map offering </w:t>
       </w:r>
       <w:r>
         <w:t>P</w:t>
       </w:r>
       <w:r>
-        <w:t xml:space="preserve">layer versus Environment (PvE) </w:t>
+        <w:t>layer versus Environment (</w:t>
+      </w:r>
+      <w:proofErr w:type="spellStart"/>
+      <w:r>
+        <w:t>PvE</w:t>
+      </w:r>
+      <w:proofErr w:type="spellEnd"/>
+      <w:r>
+        <w:t xml:space="preserve">) </w:t>
       </w:r>
       <w:r>
         <w:t>combat.</w:t>
@@ -3477,7 +3594,15 @@
         <w:t xml:space="preserve">Players can </w:t>
       </w:r>
       <w:r>
-        <w:t>always see a live leaderboard of top players</w:t>
+        <w:t xml:space="preserve">always see a live </w:t>
+      </w:r>
+      <w:proofErr w:type="spellStart"/>
+      <w:r>
+        <w:t>leaderboard</w:t>
+      </w:r>
+      <w:proofErr w:type="spellEnd"/>
+      <w:r>
+        <w:t xml:space="preserve"> of top players</w:t>
       </w:r>
       <w:r>
         <w:t>.</w:t>
@@ -3684,7 +3809,15 @@
         </w:numPr>
       </w:pPr>
       <w:r>
-        <w:t>As a player, I would like the game to darken when I open my inventory so it is less distracting.</w:t>
+        <w:t xml:space="preserve">As a player, I would like the game to darken when I open my </w:t>
+      </w:r>
+      <w:proofErr w:type="gramStart"/>
+      <w:r>
+        <w:t>inventory</w:t>
+      </w:r>
+      <w:proofErr w:type="gramEnd"/>
+      <w:r>
+        <w:t xml:space="preserve"> so it is less distracting.</w:t>
       </w:r>
     </w:p>
     <w:p>
@@ -3879,7 +4012,15 @@
         </w:numPr>
       </w:pPr>
       <w:r>
-        <w:t xml:space="preserve">As a player, if my character escapes, I want to see the current leaderboard </w:t>
+        <w:t xml:space="preserve">As a player, if my character escapes, I want to see the current </w:t>
+      </w:r>
+      <w:proofErr w:type="spellStart"/>
+      <w:r>
+        <w:t>leaderboard</w:t>
+      </w:r>
+      <w:proofErr w:type="spellEnd"/>
+      <w:r>
+        <w:t xml:space="preserve"> </w:t>
       </w:r>
       <w:r>
         <w:t>and</w:t>
@@ -3934,7 +4075,15 @@
         <w:t>When the player’s character dies or escapes</w:t>
       </w:r>
       <w:r>
-        <w:t xml:space="preserve">, the current leaderboard </w:t>
+        <w:t xml:space="preserve">, the current </w:t>
+      </w:r>
+      <w:proofErr w:type="spellStart"/>
+      <w:r>
+        <w:t>leaderboard</w:t>
+      </w:r>
+      <w:proofErr w:type="spellEnd"/>
+      <w:r>
+        <w:t xml:space="preserve"> </w:t>
       </w:r>
       <w:r>
         <w:t>and the player’s current ranking are shown</w:t>
@@ -4084,7 +4233,7 @@
     <w:bookmarkEnd w:id="21"/>
     <w:p>
       <w:r>
-        <w:object w:dxaOrig="1533" w:dyaOrig="991" w14:anchorId="21C8241D">
+        <w:object w:dxaOrig="1579" w:dyaOrig="1022" w14:anchorId="21C8241D">
           <v:shapetype id="_x0000_t75" coordsize="21600,21600" o:spt="75" o:preferrelative="t" path="m@4@5l@4@11@9@11@9@5xe" filled="f" stroked="f">
             <v:stroke joinstyle="miter"/>
             <v:formulas>
@@ -4104,10 +4253,10 @@
             <v:path o:extrusionok="f" gradientshapeok="t" o:connecttype="rect"/>
             <o:lock v:ext="edit" aspectratio="t"/>
           </v:shapetype>
-          <v:shape id="_x0000_i1025" type="#_x0000_t75" style="width:76.6pt;height:49.55pt" o:ole="">
+          <v:shape id="_x0000_i1027" type="#_x0000_t75" style="width:78.75pt;height:50.95pt" o:ole="">
             <v:imagedata r:id="rId22" o:title=""/>
           </v:shape>
-          <o:OLEObject Type="Embed" ProgID="Excel.Sheet.12" ShapeID="_x0000_i1025" DrawAspect="Icon" ObjectID="_1741716479" r:id="rId23"/>
+          <o:OLEObject Type="Embed" ProgID="Excel.Sheet.12" ShapeID="_x0000_i1027" DrawAspect="Icon" ObjectID="_1745046845" r:id="rId23"/>
         </w:object>
       </w:r>
     </w:p>
@@ -4179,9 +4328,11 @@
       <w:pPr>
         <w:pStyle w:val="Heading3"/>
       </w:pPr>
+      <w:proofErr w:type="spellStart"/>
       <w:r>
         <w:t>CreateDatabase</w:t>
       </w:r>
+      <w:proofErr w:type="spellEnd"/>
     </w:p>
     <w:p>
       <w:r>
@@ -4204,9 +4355,11 @@
       <w:pPr>
         <w:pStyle w:val="Heading3"/>
       </w:pPr>
+      <w:proofErr w:type="spellStart"/>
       <w:r>
         <w:t>InsertData</w:t>
       </w:r>
+      <w:proofErr w:type="spellEnd"/>
     </w:p>
     <w:p>
       <w:r>
@@ -4235,22 +4388,34 @@
       <w:pPr>
         <w:pStyle w:val="Heading3"/>
       </w:pPr>
+      <w:proofErr w:type="spellStart"/>
       <w:r>
         <w:t>GenerateMap</w:t>
       </w:r>
-    </w:p>
-    <w:p>
-      <w:r>
-        <w:t>This generates the initial tileset where players will spawn.</w:t>
+      <w:proofErr w:type="spellEnd"/>
+    </w:p>
+    <w:p>
+      <w:r>
+        <w:t xml:space="preserve">This generates the initial </w:t>
+      </w:r>
+      <w:proofErr w:type="spellStart"/>
+      <w:r>
+        <w:t>tileset</w:t>
+      </w:r>
+      <w:proofErr w:type="spellEnd"/>
+      <w:r>
+        <w:t xml:space="preserve"> where players will spawn.</w:t>
       </w:r>
     </w:p>
     <w:p>
       <w:pPr>
         <w:pStyle w:val="Heading3"/>
       </w:pPr>
+      <w:proofErr w:type="spellStart"/>
       <w:r>
         <w:t>CreateItem</w:t>
       </w:r>
+      <w:proofErr w:type="spellEnd"/>
     </w:p>
     <w:p>
       <w:r>
@@ -4267,9 +4432,11 @@
       <w:pPr>
         <w:pStyle w:val="Heading3"/>
       </w:pPr>
+      <w:proofErr w:type="spellStart"/>
       <w:r>
         <w:t>CreatePlayer</w:t>
       </w:r>
+      <w:proofErr w:type="spellEnd"/>
     </w:p>
     <w:p>
       <w:r>
@@ -4286,9 +4453,11 @@
       <w:pPr>
         <w:pStyle w:val="Heading3"/>
       </w:pPr>
+      <w:proofErr w:type="spellStart"/>
       <w:r>
         <w:t>GenerateInventory</w:t>
       </w:r>
+      <w:proofErr w:type="spellEnd"/>
     </w:p>
     <w:p>
       <w:r>
@@ -4335,25 +4504,37 @@
       <w:pPr>
         <w:pStyle w:val="Heading3"/>
       </w:pPr>
+      <w:proofErr w:type="spellStart"/>
       <w:r>
         <w:t>MoveInventoryItem</w:t>
       </w:r>
+      <w:proofErr w:type="spellEnd"/>
     </w:p>
     <w:p>
       <w:r>
         <w:t xml:space="preserve">This </w:t>
       </w:r>
       <w:r>
-        <w:t>updates the tile_id of an entity with the id that is provided to it, used when a player is dragging items between and around inventories.</w:t>
+        <w:t xml:space="preserve">updates the </w:t>
+      </w:r>
+      <w:proofErr w:type="spellStart"/>
+      <w:r>
+        <w:t>tile_id</w:t>
+      </w:r>
+      <w:proofErr w:type="spellEnd"/>
+      <w:r>
+        <w:t xml:space="preserve"> of an entity with the id that is provided to it, used when a player is dragging items between and around inventories.</w:t>
       </w:r>
     </w:p>
     <w:p>
       <w:pPr>
         <w:pStyle w:val="Heading3"/>
       </w:pPr>
+      <w:proofErr w:type="spellStart"/>
       <w:r>
         <w:t>SendMessage</w:t>
       </w:r>
+      <w:proofErr w:type="spellEnd"/>
     </w:p>
     <w:p>
       <w:r>
@@ -4364,9 +4545,11 @@
       <w:pPr>
         <w:pStyle w:val="Heading3"/>
       </w:pPr>
+      <w:proofErr w:type="spellStart"/>
       <w:r>
         <w:t>SpawnChest</w:t>
       </w:r>
+      <w:proofErr w:type="spellEnd"/>
     </w:p>
     <w:p>
       <w:r>
@@ -4380,22 +4563,31 @@
       <w:pPr>
         <w:pStyle w:val="Heading3"/>
       </w:pPr>
+      <w:proofErr w:type="spellStart"/>
       <w:r>
         <w:t>SpawnMonster</w:t>
       </w:r>
-    </w:p>
-    <w:p>
-      <w:r>
-        <w:t>Creates a monster entity at the location provided</w:t>
-      </w:r>
+      <w:proofErr w:type="spellEnd"/>
+    </w:p>
+    <w:p>
+      <w:r>
+        <w:t xml:space="preserve">Creates a monster entity at the location </w:t>
+      </w:r>
+      <w:proofErr w:type="gramStart"/>
+      <w:r>
+        <w:t>provided</w:t>
+      </w:r>
+      <w:proofErr w:type="gramEnd"/>
     </w:p>
     <w:p>
       <w:pPr>
         <w:pStyle w:val="Heading3"/>
       </w:pPr>
+      <w:proofErr w:type="spellStart"/>
       <w:r>
         <w:t>SpawnMonsterChest</w:t>
       </w:r>
+      <w:proofErr w:type="spellEnd"/>
     </w:p>
     <w:p>
       <w:r>
@@ -4407,10 +4599,12 @@
       <w:pPr>
         <w:pStyle w:val="Heading3"/>
       </w:pPr>
+      <w:proofErr w:type="spellStart"/>
       <w:r>
         <w:lastRenderedPageBreak/>
         <w:t>UpdateEntityInventory</w:t>
       </w:r>
+      <w:proofErr w:type="spellEnd"/>
     </w:p>
     <w:p>
       <w:r>
@@ -4453,9 +4647,11 @@
       <w:pPr>
         <w:pStyle w:val="Heading3"/>
       </w:pPr>
+      <w:proofErr w:type="spellStart"/>
       <w:r>
         <w:t>CalculateTier</w:t>
       </w:r>
+      <w:proofErr w:type="spellEnd"/>
     </w:p>
     <w:p>
       <w:r>
@@ -4478,9 +4674,11 @@
       <w:pPr>
         <w:pStyle w:val="Heading3"/>
       </w:pPr>
+      <w:proofErr w:type="spellStart"/>
       <w:r>
         <w:t>GetChestIDFromItem</w:t>
       </w:r>
+      <w:proofErr w:type="spellEnd"/>
     </w:p>
     <w:p>
       <w:r>
@@ -4497,9 +4695,11 @@
       <w:pPr>
         <w:pStyle w:val="Heading3"/>
       </w:pPr>
+      <w:proofErr w:type="spellStart"/>
       <w:r>
         <w:t>GetChestIDFromTile</w:t>
       </w:r>
+      <w:proofErr w:type="spellEnd"/>
     </w:p>
     <w:p>
       <w:r>
@@ -4521,9 +4721,11 @@
       <w:pPr>
         <w:pStyle w:val="Heading3"/>
       </w:pPr>
+      <w:proofErr w:type="spellStart"/>
       <w:r>
         <w:t>GetEntityIDFromInventoryTile</w:t>
       </w:r>
+      <w:proofErr w:type="spellEnd"/>
     </w:p>
     <w:p>
       <w:r>
@@ -4534,9 +4736,11 @@
       <w:pPr>
         <w:pStyle w:val="Heading3"/>
       </w:pPr>
+      <w:proofErr w:type="spellStart"/>
       <w:r>
         <w:t>GetPlayerID</w:t>
       </w:r>
+      <w:proofErr w:type="spellEnd"/>
     </w:p>
     <w:p>
       <w:r>
@@ -4589,7 +4793,15 @@
         <w:t>log-in</w:t>
       </w:r>
       <w:r>
-        <w:t xml:space="preserve"> if already logged in (is_logged_in attribute), log out on application close</w:t>
+        <w:t xml:space="preserve"> if already logged in (</w:t>
+      </w:r>
+      <w:proofErr w:type="spellStart"/>
+      <w:r>
+        <w:t>is_logged_in</w:t>
+      </w:r>
+      <w:proofErr w:type="spellEnd"/>
+      <w:r>
+        <w:t xml:space="preserve"> attribute), log out on application close</w:t>
       </w:r>
       <w:r>
         <w:t>, but I ran out of time.</w:t>
@@ -4662,6 +4874,7 @@
         <w:docPartUnique/>
       </w:docPartObj>
     </w:sdtPr>
+    <w:sdtEndPr/>
     <w:sdtContent>
       <w:p>
         <w:pPr>
@@ -4738,6 +4951,7 @@
         <w:docPartUnique/>
       </w:docPartObj>
     </w:sdtPr>
+    <w:sdtEndPr/>
     <w:sdtContent>
       <w:p>
         <w:pPr>
@@ -4839,6 +5053,7 @@
       <w:dataBinding w:prefixMappings="xmlns:ns0='http://purl.org/dc/elements/1.1/' xmlns:ns1='http://schemas.openxmlformats.org/package/2006/metadata/core-properties' " w:xpath="/ns1:coreProperties[1]/ns0:title[1]" w:storeItemID="{6C3C8BC8-F283-45AE-878A-BAB7291924A1}"/>
       <w:text/>
     </w:sdtPr>
+    <w:sdtEndPr/>
     <w:sdtContent>
       <w:p>
         <w:pPr>
@@ -4881,6 +5096,7 @@
       <w:dataBinding w:prefixMappings="xmlns:ns0='http://purl.org/dc/elements/1.1/' xmlns:ns1='http://schemas.openxmlformats.org/package/2006/metadata/core-properties' " w:xpath="/ns1:coreProperties[1]/ns0:title[1]" w:storeItemID="{6C3C8BC8-F283-45AE-878A-BAB7291924A1}"/>
       <w:text/>
     </w:sdtPr>
+    <w:sdtEndPr/>
     <w:sdtContent>
       <w:p>
         <w:pPr>
@@ -8438,6 +8654,25 @@
 </file>
 
 <file path=customXml/item2.xml><?xml version="1.0" encoding="utf-8"?>
+<p:properties xmlns:p="http://schemas.microsoft.com/office/2006/metadata/properties" xmlns:xsi="http://www.w3.org/2001/XMLSchema-instance" xmlns:pc="http://schemas.microsoft.com/office/infopath/2007/PartnerControls">
+  <documentManagement/>
+</p:properties>
+</file>
+
+<file path=customXml/item3.xml><?xml version="1.0" encoding="utf-8"?>
+<?mso-contentType ?>
+<FormTemplates xmlns="http://schemas.microsoft.com/sharepoint/v3/contenttype/forms">
+  <Display>DocumentLibraryForm</Display>
+  <Edit>DocumentLibraryForm</Edit>
+  <New>DocumentLibraryForm</New>
+</FormTemplates>
+</file>
+
+<file path=customXml/item4.xml><?xml version="1.0" encoding="utf-8"?>
+<b:Sources xmlns:b="http://schemas.openxmlformats.org/officeDocument/2006/bibliography" xmlns="http://schemas.openxmlformats.org/officeDocument/2006/bibliography" SelectedStyle="\APASixthEditionOfficeOnline.xsl" StyleName="APA" Version="6"/>
+</file>
+
+<file path=customXml/item5.xml><?xml version="1.0" encoding="utf-8"?>
 <ct:contentTypeSchema xmlns:ct="http://schemas.microsoft.com/office/2006/metadata/contentType" xmlns:ma="http://schemas.microsoft.com/office/2006/metadata/properties/metaAttributes" ct:_="" ma:_="" ma:contentTypeName="Document" ma:contentTypeID="0x010100D1EAC80D6FB7D3438E91810F1254693D" ma:contentTypeVersion="13" ma:contentTypeDescription="Create a new document." ma:contentTypeScope="" ma:versionID="6cb27507d1ebec3f8fddd4921be31767">
   <xsd:schema xmlns:xsd="http://www.w3.org/2001/XMLSchema" xmlns:xs="http://www.w3.org/2001/XMLSchema" xmlns:p="http://schemas.microsoft.com/office/2006/metadata/properties" xmlns:ns3="7be422d1-ca8e-4d5b-b031-e01d1ad17aa4" xmlns:ns4="ee8f7577-8c70-4c9d-aadf-10ecb2f08f94" targetNamespace="http://schemas.microsoft.com/office/2006/metadata/properties" ma:root="true" ma:fieldsID="691e1439132c460042da255d3d4c4d2c" ns3:_="" ns4:_="">
     <xsd:import namespace="7be422d1-ca8e-4d5b-b031-e01d1ad17aa4"/>
@@ -8660,25 +8895,6 @@
 </ct:contentTypeSchema>
 </file>
 
-<file path=customXml/item3.xml><?xml version="1.0" encoding="utf-8"?>
-<b:Sources xmlns:b="http://schemas.openxmlformats.org/officeDocument/2006/bibliography" xmlns="http://schemas.openxmlformats.org/officeDocument/2006/bibliography" SelectedStyle="\APASixthEditionOfficeOnline.xsl" StyleName="APA" Version="6"/>
-</file>
-
-<file path=customXml/item4.xml><?xml version="1.0" encoding="utf-8"?>
-<?mso-contentType ?>
-<FormTemplates xmlns="http://schemas.microsoft.com/sharepoint/v3/contenttype/forms">
-  <Display>DocumentLibraryForm</Display>
-  <Edit>DocumentLibraryForm</Edit>
-  <New>DocumentLibraryForm</New>
-</FormTemplates>
-</file>
-
-<file path=customXml/item5.xml><?xml version="1.0" encoding="utf-8"?>
-<p:properties xmlns:p="http://schemas.microsoft.com/office/2006/metadata/properties" xmlns:xsi="http://www.w3.org/2001/XMLSchema-instance" xmlns:pc="http://schemas.microsoft.com/office/infopath/2007/PartnerControls">
-  <documentManagement/>
-</p:properties>
-</file>
-
 <file path=customXml/itemProps1.xml><?xml version="1.0" encoding="utf-8"?>
 <ds:datastoreItem xmlns:ds="http://schemas.openxmlformats.org/officeDocument/2006/customXml" ds:itemID="{55AF091B-3C7A-41E3-B477-F2FDAA23CFDA}">
   <ds:schemaRefs>
@@ -8688,6 +8904,31 @@
 </file>
 
 <file path=customXml/itemProps2.xml><?xml version="1.0" encoding="utf-8"?>
+<ds:datastoreItem xmlns:ds="http://schemas.openxmlformats.org/officeDocument/2006/customXml" ds:itemID="{EA6000A9-7A7F-422C-AD43-FB2E77049A76}">
+  <ds:schemaRefs>
+    <ds:schemaRef ds:uri="http://schemas.microsoft.com/office/2006/metadata/properties"/>
+    <ds:schemaRef ds:uri="http://schemas.microsoft.com/office/infopath/2007/PartnerControls"/>
+  </ds:schemaRefs>
+</ds:datastoreItem>
+</file>
+
+<file path=customXml/itemProps3.xml><?xml version="1.0" encoding="utf-8"?>
+<ds:datastoreItem xmlns:ds="http://schemas.openxmlformats.org/officeDocument/2006/customXml" ds:itemID="{F72E2A20-64EA-409B-AF74-85A5A39A7B71}">
+  <ds:schemaRefs>
+    <ds:schemaRef ds:uri="http://schemas.microsoft.com/sharepoint/v3/contenttype/forms"/>
+  </ds:schemaRefs>
+</ds:datastoreItem>
+</file>
+
+<file path=customXml/itemProps4.xml><?xml version="1.0" encoding="utf-8"?>
+<ds:datastoreItem xmlns:ds="http://schemas.openxmlformats.org/officeDocument/2006/customXml" ds:itemID="{5943E6E6-F13E-4FD6-BBDA-C65B3C347DC0}">
+  <ds:schemaRefs>
+    <ds:schemaRef ds:uri="http://schemas.openxmlformats.org/officeDocument/2006/bibliography"/>
+  </ds:schemaRefs>
+</ds:datastoreItem>
+</file>
+
+<file path=customXml/itemProps5.xml><?xml version="1.0" encoding="utf-8"?>
 <ds:datastoreItem xmlns:ds="http://schemas.openxmlformats.org/officeDocument/2006/customXml" ds:itemID="{DB3FC399-A881-47B8-AF7C-38748ABDD709}">
   <ds:schemaRefs>
     <ds:schemaRef ds:uri="http://schemas.microsoft.com/office/2006/metadata/contentType"/>
@@ -8704,29 +8945,4 @@
     <ds:schemaRef ds:uri="http://schemas.microsoft.com/internal/obd"/>
   </ds:schemaRefs>
 </ds:datastoreItem>
-</file>
-
-<file path=customXml/itemProps3.xml><?xml version="1.0" encoding="utf-8"?>
-<ds:datastoreItem xmlns:ds="http://schemas.openxmlformats.org/officeDocument/2006/customXml" ds:itemID="{5943E6E6-F13E-4FD6-BBDA-C65B3C347DC0}">
-  <ds:schemaRefs>
-    <ds:schemaRef ds:uri="http://schemas.openxmlformats.org/officeDocument/2006/bibliography"/>
-  </ds:schemaRefs>
-</ds:datastoreItem>
-</file>
-
-<file path=customXml/itemProps4.xml><?xml version="1.0" encoding="utf-8"?>
-<ds:datastoreItem xmlns:ds="http://schemas.openxmlformats.org/officeDocument/2006/customXml" ds:itemID="{F72E2A20-64EA-409B-AF74-85A5A39A7B71}">
-  <ds:schemaRefs>
-    <ds:schemaRef ds:uri="http://schemas.microsoft.com/sharepoint/v3/contenttype/forms"/>
-  </ds:schemaRefs>
-</ds:datastoreItem>
-</file>
-
-<file path=customXml/itemProps5.xml><?xml version="1.0" encoding="utf-8"?>
-<ds:datastoreItem xmlns:ds="http://schemas.openxmlformats.org/officeDocument/2006/customXml" ds:itemID="{EA6000A9-7A7F-422C-AD43-FB2E77049A76}">
-  <ds:schemaRefs>
-    <ds:schemaRef ds:uri="http://schemas.microsoft.com/office/2006/metadata/properties"/>
-    <ds:schemaRef ds:uri="http://schemas.microsoft.com/office/infopath/2007/PartnerControls"/>
-  </ds:schemaRefs>
-</ds:datastoreItem>
 </file>
</xml_diff>